<commit_message>
double spacing in reflective piece
</commit_message>
<xml_diff>
--- a/artefacts/Assignment3ReflectivePiece.docx
+++ b/artefacts/Assignment3ReflectivePiece.docx
@@ -81,6 +81,7 @@
       </w:pPr>
       <w:r>
         <w:rPr>
+          <w:noProof/>
           <w:sz w:val="24"/>
           <w:szCs w:val="24"/>
         </w:rPr>
@@ -148,7 +149,7 @@
     </w:p>
     <w:p>
       <w:pPr>
-        <w:spacing w:line="360" w:lineRule="auto"/>
+        <w:spacing w:line="480" w:lineRule="auto"/>
         <w:rPr>
           <w:b/>
           <w:bCs/>
@@ -198,7 +199,7 @@
     </w:p>
     <w:p>
       <w:pPr>
-        <w:spacing w:line="360" w:lineRule="auto"/>
+        <w:spacing w:line="480" w:lineRule="auto"/>
         <w:rPr>
           <w:sz w:val="24"/>
           <w:szCs w:val="24"/>
@@ -260,7 +261,49 @@
           <w:sz w:val="24"/>
           <w:szCs w:val="24"/>
         </w:rPr>
-        <w:t>“waterfall”</w:t>
+        <w:t xml:space="preserve">“waterfall” </w:t>
+      </w:r>
+      <w:r>
+        <w:rPr>
+          <w:sz w:val="24"/>
+          <w:szCs w:val="24"/>
+        </w:rPr>
+        <w:t xml:space="preserve">approach, </w:t>
+      </w:r>
+      <w:r>
+        <w:rPr>
+          <w:sz w:val="24"/>
+          <w:szCs w:val="24"/>
+        </w:rPr>
+        <w:t xml:space="preserve">where there is little feedback between stages, and then usually only between adjacent stages, </w:t>
+      </w:r>
+      <w:r>
+        <w:rPr>
+          <w:sz w:val="24"/>
+          <w:szCs w:val="24"/>
+        </w:rPr>
+        <w:t>can be disastrous, especially when timeboxed</w:t>
+      </w:r>
+      <w:r>
+        <w:rPr>
+          <w:sz w:val="24"/>
+          <w:szCs w:val="24"/>
+        </w:rPr>
+        <w:t xml:space="preserve"> (Royce, 1970)</w:t>
+      </w:r>
+      <w:r>
+        <w:rPr>
+          <w:sz w:val="24"/>
+          <w:szCs w:val="24"/>
+        </w:rPr>
+        <w:t xml:space="preserve">.  It assumes that the project stakeholders </w:t>
+      </w:r>
+      <w:r>
+        <w:rPr>
+          <w:sz w:val="24"/>
+          <w:szCs w:val="24"/>
+        </w:rPr>
+        <w:t>can</w:t>
       </w:r>
       <w:r>
         <w:rPr>
@@ -274,42 +317,7 @@
           <w:sz w:val="24"/>
           <w:szCs w:val="24"/>
         </w:rPr>
-        <w:t xml:space="preserve">approach, </w:t>
-      </w:r>
-      <w:r>
-        <w:rPr>
-          <w:sz w:val="24"/>
-          <w:szCs w:val="24"/>
-        </w:rPr>
-        <w:t xml:space="preserve">where there is little feedback between stages, and then usually only between adjacent stages, </w:t>
-      </w:r>
-      <w:r>
-        <w:rPr>
-          <w:sz w:val="24"/>
-          <w:szCs w:val="24"/>
-        </w:rPr>
-        <w:t>can be disastrous, especially when timeboxed</w:t>
-      </w:r>
-      <w:r>
-        <w:rPr>
-          <w:sz w:val="24"/>
-          <w:szCs w:val="24"/>
-        </w:rPr>
-        <w:t xml:space="preserve"> (Royce, 1970)</w:t>
-      </w:r>
-      <w:r>
-        <w:rPr>
-          <w:sz w:val="24"/>
-          <w:szCs w:val="24"/>
-        </w:rPr>
-        <w:t xml:space="preserve">.  It assumes that the project stakeholders </w:t>
-      </w:r>
-      <w:r>
-        <w:rPr>
-          <w:sz w:val="24"/>
-          <w:szCs w:val="24"/>
-        </w:rPr>
-        <w:t>can</w:t>
+        <w:t>produce</w:t>
       </w:r>
       <w:r>
         <w:rPr>
@@ -323,7 +331,21 @@
           <w:sz w:val="24"/>
           <w:szCs w:val="24"/>
         </w:rPr>
-        <w:t>produce</w:t>
+        <w:t xml:space="preserve">a </w:t>
+      </w:r>
+      <w:r>
+        <w:rPr>
+          <w:sz w:val="24"/>
+          <w:szCs w:val="24"/>
+        </w:rPr>
+        <w:t xml:space="preserve">perfect </w:t>
+      </w:r>
+      <w:r>
+        <w:rPr>
+          <w:sz w:val="24"/>
+          <w:szCs w:val="24"/>
+        </w:rPr>
+        <w:t>specification of the finished product</w:t>
       </w:r>
       <w:r>
         <w:rPr>
@@ -337,34 +359,6 @@
           <w:sz w:val="24"/>
           <w:szCs w:val="24"/>
         </w:rPr>
-        <w:t xml:space="preserve">a </w:t>
-      </w:r>
-      <w:r>
-        <w:rPr>
-          <w:sz w:val="24"/>
-          <w:szCs w:val="24"/>
-        </w:rPr>
-        <w:t xml:space="preserve">perfect </w:t>
-      </w:r>
-      <w:r>
-        <w:rPr>
-          <w:sz w:val="24"/>
-          <w:szCs w:val="24"/>
-        </w:rPr>
-        <w:t>specification of the finished product</w:t>
-      </w:r>
-      <w:r>
-        <w:rPr>
-          <w:sz w:val="24"/>
-          <w:szCs w:val="24"/>
-        </w:rPr>
-        <w:t xml:space="preserve"> </w:t>
-      </w:r>
-      <w:r>
-        <w:rPr>
-          <w:sz w:val="24"/>
-          <w:szCs w:val="24"/>
-        </w:rPr>
         <w:t xml:space="preserve">before work has started.  When the project is finished and the stakeholders realise </w:t>
       </w:r>
       <w:r>
@@ -386,42 +380,7 @@
           <w:sz w:val="24"/>
           <w:szCs w:val="24"/>
         </w:rPr>
-        <w:t xml:space="preserve">  This is why iterative processes such as Agile are superior approaches: design weaknesses and weak development can be ironed out by the frequent review of all aspects of a project</w:t>
-      </w:r>
-      <w:r>
-        <w:rPr>
-          <w:sz w:val="24"/>
-          <w:szCs w:val="24"/>
-        </w:rPr>
-        <w:t xml:space="preserve"> (</w:t>
-      </w:r>
-      <w:r>
-        <w:rPr>
-          <w:sz w:val="24"/>
-          <w:szCs w:val="24"/>
-        </w:rPr>
-        <w:t>Beck et al.</w:t>
-      </w:r>
-      <w:r>
-        <w:rPr>
-          <w:sz w:val="24"/>
-          <w:szCs w:val="24"/>
-        </w:rPr>
-        <w:t>,</w:t>
-      </w:r>
-      <w:r>
-        <w:rPr>
-          <w:sz w:val="24"/>
-          <w:szCs w:val="24"/>
-        </w:rPr>
-        <w:t xml:space="preserve"> 2001)</w:t>
-      </w:r>
-      <w:r>
-        <w:rPr>
-          <w:sz w:val="24"/>
-          <w:szCs w:val="24"/>
-        </w:rPr>
-        <w:t xml:space="preserve">.  The same applies to the reflective process.  I believe the cyclical models will uncover more insights into the work or studies that have been performed.  In the context of this </w:t>
+        <w:t xml:space="preserve">  This is why </w:t>
       </w:r>
       <w:r>
         <w:rPr>
@@ -429,35 +388,21 @@
           <w:szCs w:val="24"/>
         </w:rPr>
         <w:lastRenderedPageBreak/>
-        <w:t xml:space="preserve">module the problem becomes one of scale: is the cycle applied to the whole module or just individual parts of it, such as a formative activity, </w:t>
-      </w:r>
-      <w:r>
-        <w:rPr>
-          <w:sz w:val="24"/>
-          <w:szCs w:val="24"/>
-        </w:rPr>
-        <w:t>presented as an “artefact”</w:t>
-      </w:r>
-      <w:r>
-        <w:rPr>
-          <w:sz w:val="24"/>
-          <w:szCs w:val="24"/>
-        </w:rPr>
-        <w:t xml:space="preserve"> </w:t>
-      </w:r>
-      <w:r>
-        <w:rPr>
-          <w:sz w:val="24"/>
-          <w:szCs w:val="24"/>
-        </w:rPr>
-        <w:t>in the e-Portfolio</w:t>
-      </w:r>
-      <w:r>
-        <w:rPr>
-          <w:sz w:val="24"/>
-          <w:szCs w:val="24"/>
-        </w:rPr>
-        <w:t>?</w:t>
+        <w:t>iterative processes such as Agile are superior approaches: design weaknesses and weak development can be ironed out by the frequent review of all aspects of a project</w:t>
+      </w:r>
+      <w:r>
+        <w:rPr>
+          <w:sz w:val="24"/>
+          <w:szCs w:val="24"/>
+        </w:rPr>
+        <w:t xml:space="preserve"> (Beck et al., 2001)</w:t>
+      </w:r>
+      <w:r>
+        <w:rPr>
+          <w:sz w:val="24"/>
+          <w:szCs w:val="24"/>
+        </w:rPr>
+        <w:t>.  The same applies to the reflective process.  I believe the cyclical models will uncover more insights into the work or studies that have been performed.  In the context of this module the problem becomes one of scale: is the cycle applied to the whole module or just individual parts of it, such as a formative activity, presented as an “artefact” in the e-Portfolio?</w:t>
       </w:r>
       <w:r>
         <w:rPr>
@@ -518,7 +463,7 @@
     </w:p>
     <w:p>
       <w:pPr>
-        <w:spacing w:line="360" w:lineRule="auto"/>
+        <w:spacing w:line="480" w:lineRule="auto"/>
         <w:rPr>
           <w:sz w:val="24"/>
           <w:szCs w:val="24"/>
@@ -564,35 +509,7 @@
           <w:sz w:val="24"/>
           <w:szCs w:val="24"/>
         </w:rPr>
-        <w:t xml:space="preserve"> in </w:t>
-      </w:r>
-      <w:r>
-        <w:rPr>
-          <w:sz w:val="24"/>
-          <w:szCs w:val="24"/>
-        </w:rPr>
-        <w:t xml:space="preserve">UoEO, </w:t>
-      </w:r>
-      <w:r>
-        <w:rPr>
-          <w:sz w:val="24"/>
-          <w:szCs w:val="24"/>
-        </w:rPr>
-        <w:t>(</w:t>
-      </w:r>
-      <w:r>
-        <w:rPr>
-          <w:sz w:val="24"/>
-          <w:szCs w:val="24"/>
-        </w:rPr>
-        <w:t>n.d.</w:t>
-      </w:r>
-      <w:r>
-        <w:rPr>
-          <w:sz w:val="24"/>
-          <w:szCs w:val="24"/>
-        </w:rPr>
-        <w:t xml:space="preserve">) require a “description” as a starting point, so I think it would be reasonable to define this as “Develop an understanding of a) research methods and b) professional practice.  Straight away there is a division into two cycles.  </w:t>
+        <w:t xml:space="preserve"> in UoEO, (n.d.) require a “description” as a starting point, so I think it would be reasonable to define this as “Develop an understanding of a) research methods and b) professional practice.  Straight away there is a division into two cycles.  </w:t>
       </w:r>
       <w:r>
         <w:rPr>
@@ -604,7 +521,7 @@
     </w:p>
     <w:p>
       <w:pPr>
-        <w:spacing w:line="360" w:lineRule="auto"/>
+        <w:spacing w:line="480" w:lineRule="auto"/>
         <w:rPr>
           <w:sz w:val="24"/>
           <w:szCs w:val="24"/>
@@ -683,7 +600,7 @@
     </w:p>
     <w:p>
       <w:pPr>
-        <w:spacing w:line="360" w:lineRule="auto"/>
+        <w:spacing w:line="480" w:lineRule="auto"/>
         <w:rPr>
           <w:sz w:val="24"/>
           <w:szCs w:val="24"/>
@@ -853,17 +770,18 @@
     </w:p>
     <w:p>
       <w:pPr>
-        <w:spacing w:line="360" w:lineRule="auto"/>
-        <w:rPr>
-          <w:sz w:val="24"/>
-          <w:szCs w:val="24"/>
-        </w:rPr>
-      </w:pPr>
-      <w:r>
-        <w:rPr>
-          <w:sz w:val="24"/>
-          <w:szCs w:val="24"/>
-        </w:rPr>
+        <w:spacing w:line="480" w:lineRule="auto"/>
+        <w:rPr>
+          <w:sz w:val="24"/>
+          <w:szCs w:val="24"/>
+        </w:rPr>
+      </w:pPr>
+      <w:r>
+        <w:rPr>
+          <w:sz w:val="24"/>
+          <w:szCs w:val="24"/>
+        </w:rPr>
+        <w:lastRenderedPageBreak/>
         <w:t>There is not enough space to trace each iteration but I can give the resulting lessons learned and some insight into how I got there.</w:t>
       </w:r>
       <w:r>
@@ -939,7 +857,7 @@
     </w:p>
     <w:p>
       <w:pPr>
-        <w:spacing w:line="360" w:lineRule="auto"/>
+        <w:spacing w:line="480" w:lineRule="auto"/>
         <w:rPr>
           <w:sz w:val="24"/>
           <w:szCs w:val="24"/>
@@ -971,15 +889,7 @@
           <w:sz w:val="24"/>
           <w:szCs w:val="24"/>
         </w:rPr>
-        <w:t xml:space="preserve">data in the form of counts of reflected electrons </w:t>
-      </w:r>
-      <w:r>
-        <w:rPr>
-          <w:sz w:val="24"/>
-          <w:szCs w:val="24"/>
-        </w:rPr>
-        <w:lastRenderedPageBreak/>
-        <w:t>of different energies.  This was quantitative data and I went through my thesis confirming that the appropriate analysis methods had been used.</w:t>
+        <w:t>data in the form of counts of reflected electrons of different energies.  This was quantitative data and I went through my thesis confirming that the appropriate analysis methods had been used.</w:t>
       </w:r>
       <w:r>
         <w:rPr>
@@ -1141,23 +1051,24 @@
     </w:p>
     <w:p>
       <w:pPr>
-        <w:spacing w:line="360" w:lineRule="auto"/>
-        <w:rPr>
-          <w:sz w:val="24"/>
-          <w:szCs w:val="24"/>
-        </w:rPr>
-      </w:pPr>
-      <w:r>
-        <w:rPr>
-          <w:sz w:val="24"/>
-          <w:szCs w:val="24"/>
-        </w:rPr>
+        <w:spacing w:line="480" w:lineRule="auto"/>
+        <w:rPr>
+          <w:sz w:val="24"/>
+          <w:szCs w:val="24"/>
+        </w:rPr>
+      </w:pPr>
+      <w:r>
+        <w:rPr>
+          <w:sz w:val="24"/>
+          <w:szCs w:val="24"/>
+        </w:rPr>
+        <w:lastRenderedPageBreak/>
         <w:t>My time management during this module was good enough to meet the deadlines, although I could have gained more by allocating more time to every activity.  I regret not making my initial post to the second collaborative discussion earlier, because most peer responses had already been made and I lost out on those.  Next time I will jump in sooner.</w:t>
       </w:r>
     </w:p>
     <w:p>
       <w:pPr>
-        <w:spacing w:line="360" w:lineRule="auto"/>
+        <w:spacing w:line="480" w:lineRule="auto"/>
         <w:rPr>
           <w:sz w:val="24"/>
           <w:szCs w:val="24"/>
@@ -1299,7 +1210,7 @@
     </w:p>
     <w:p>
       <w:pPr>
-        <w:spacing w:line="360" w:lineRule="auto"/>
+        <w:spacing w:line="480" w:lineRule="auto"/>
         <w:rPr>
           <w:sz w:val="24"/>
           <w:szCs w:val="24"/>
@@ -1353,7 +1264,7 @@
     </w:p>
     <w:p>
       <w:pPr>
-        <w:spacing w:line="360" w:lineRule="auto"/>
+        <w:spacing w:line="480" w:lineRule="auto"/>
         <w:rPr>
           <w:sz w:val="24"/>
           <w:szCs w:val="24"/>
@@ -1362,6 +1273,7 @@
     </w:p>
     <w:p>
       <w:pPr>
+        <w:spacing w:line="480" w:lineRule="auto"/>
         <w:rPr>
           <w:b/>
           <w:bCs/>
@@ -1381,7 +1293,7 @@
     </w:p>
     <w:p>
       <w:pPr>
-        <w:spacing w:line="360" w:lineRule="auto"/>
+        <w:spacing w:line="480" w:lineRule="auto"/>
         <w:rPr>
           <w:b/>
           <w:bCs/>
@@ -1402,7 +1314,7 @@
     </w:p>
     <w:p>
       <w:pPr>
-        <w:spacing w:line="360" w:lineRule="auto"/>
+        <w:spacing w:line="480" w:lineRule="auto"/>
         <w:rPr>
           <w:sz w:val="24"/>
           <w:szCs w:val="24"/>
@@ -1435,7 +1347,7 @@
     </w:p>
     <w:p>
       <w:pPr>
-        <w:spacing w:line="360" w:lineRule="auto"/>
+        <w:spacing w:line="480" w:lineRule="auto"/>
         <w:rPr>
           <w:sz w:val="24"/>
           <w:szCs w:val="24"/>
@@ -1468,7 +1380,7 @@
     </w:p>
     <w:p>
       <w:pPr>
-        <w:spacing w:line="360" w:lineRule="auto"/>
+        <w:spacing w:line="480" w:lineRule="auto"/>
         <w:rPr>
           <w:sz w:val="24"/>
           <w:szCs w:val="24"/>
@@ -1508,7 +1420,7 @@
     </w:p>
     <w:p>
       <w:pPr>
-        <w:spacing w:line="360" w:lineRule="auto"/>
+        <w:spacing w:line="480" w:lineRule="auto"/>
         <w:rPr>
           <w:sz w:val="24"/>
           <w:szCs w:val="24"/>
@@ -1555,7 +1467,7 @@
     </w:p>
     <w:p>
       <w:pPr>
-        <w:spacing w:line="360" w:lineRule="auto"/>
+        <w:spacing w:line="480" w:lineRule="auto"/>
         <w:rPr>
           <w:sz w:val="24"/>
           <w:szCs w:val="24"/>
@@ -1587,7 +1499,7 @@
     </w:p>
     <w:p>
       <w:pPr>
-        <w:spacing w:line="360" w:lineRule="auto"/>
+        <w:spacing w:line="480" w:lineRule="auto"/>
         <w:rPr>
           <w:sz w:val="24"/>
           <w:szCs w:val="24"/>
@@ -1620,7 +1532,7 @@
     </w:p>
     <w:p>
       <w:pPr>
-        <w:spacing w:line="360" w:lineRule="auto"/>
+        <w:spacing w:line="480" w:lineRule="auto"/>
         <w:rPr>
           <w:sz w:val="24"/>
           <w:szCs w:val="24"/>
@@ -1652,17 +1564,18 @@
     </w:p>
     <w:p>
       <w:pPr>
-        <w:spacing w:line="360" w:lineRule="auto"/>
-        <w:rPr>
-          <w:sz w:val="24"/>
-          <w:szCs w:val="24"/>
-        </w:rPr>
-      </w:pPr>
-      <w:r>
-        <w:rPr>
-          <w:sz w:val="24"/>
-          <w:szCs w:val="24"/>
-        </w:rPr>
+        <w:spacing w:line="480" w:lineRule="auto"/>
+        <w:rPr>
+          <w:sz w:val="24"/>
+          <w:szCs w:val="24"/>
+        </w:rPr>
+      </w:pPr>
+      <w:r>
+        <w:rPr>
+          <w:sz w:val="24"/>
+          <w:szCs w:val="24"/>
+        </w:rPr>
+        <w:lastRenderedPageBreak/>
         <w:t xml:space="preserve">Royce, W.W. </w:t>
       </w:r>
       <w:r>
@@ -1742,16 +1655,7 @@
           <w:sz w:val="24"/>
           <w:szCs w:val="24"/>
         </w:rPr>
-        <w:t>ICSE '87: Proceedings of the 9th international conference on Software Engineering</w:t>
-      </w:r>
-      <w:r>
-        <w:rPr>
-          <w:i/>
-          <w:iCs/>
-          <w:sz w:val="24"/>
-          <w:szCs w:val="24"/>
-        </w:rPr>
-        <w:t xml:space="preserve"> </w:t>
+        <w:t xml:space="preserve">ICSE '87: Proceedings of the 9th international conference on Software Engineering </w:t>
       </w:r>
       <w:r>
         <w:rPr>
@@ -1794,7 +1698,7 @@
     </w:p>
     <w:p>
       <w:pPr>
-        <w:spacing w:line="360" w:lineRule="auto"/>
+        <w:spacing w:line="480" w:lineRule="auto"/>
         <w:rPr>
           <w:sz w:val="24"/>
           <w:szCs w:val="24"/>
@@ -1831,105 +1735,6 @@
         </w:rPr>
         <w:t>[Accessed 3 March 2025].</w:t>
       </w:r>
-    </w:p>
-    <w:p>
-      <w:pPr>
-        <w:spacing w:line="360" w:lineRule="auto"/>
-        <w:rPr>
-          <w:sz w:val="24"/>
-          <w:szCs w:val="24"/>
-        </w:rPr>
-      </w:pPr>
-    </w:p>
-    <w:p>
-      <w:pPr>
-        <w:spacing w:line="360" w:lineRule="auto"/>
-        <w:rPr>
-          <w:sz w:val="24"/>
-          <w:szCs w:val="24"/>
-        </w:rPr>
-      </w:pPr>
-    </w:p>
-    <w:p>
-      <w:pPr>
-        <w:spacing w:line="360" w:lineRule="auto"/>
-        <w:rPr>
-          <w:sz w:val="24"/>
-          <w:szCs w:val="24"/>
-        </w:rPr>
-      </w:pPr>
-    </w:p>
-    <w:p>
-      <w:pPr>
-        <w:spacing w:line="360" w:lineRule="auto"/>
-        <w:rPr>
-          <w:sz w:val="24"/>
-          <w:szCs w:val="24"/>
-        </w:rPr>
-      </w:pPr>
-    </w:p>
-    <w:p>
-      <w:pPr>
-        <w:spacing w:line="360" w:lineRule="auto"/>
-        <w:rPr>
-          <w:sz w:val="24"/>
-          <w:szCs w:val="24"/>
-        </w:rPr>
-      </w:pPr>
-    </w:p>
-    <w:p>
-      <w:pPr>
-        <w:spacing w:line="360" w:lineRule="auto"/>
-        <w:rPr>
-          <w:sz w:val="24"/>
-          <w:szCs w:val="24"/>
-        </w:rPr>
-      </w:pPr>
-    </w:p>
-    <w:p>
-      <w:pPr>
-        <w:spacing w:line="360" w:lineRule="auto"/>
-        <w:rPr>
-          <w:sz w:val="24"/>
-          <w:szCs w:val="24"/>
-        </w:rPr>
-      </w:pPr>
-    </w:p>
-    <w:p>
-      <w:pPr>
-        <w:spacing w:line="360" w:lineRule="auto"/>
-        <w:rPr>
-          <w:sz w:val="24"/>
-          <w:szCs w:val="24"/>
-        </w:rPr>
-      </w:pPr>
-    </w:p>
-    <w:p>
-      <w:pPr>
-        <w:spacing w:line="360" w:lineRule="auto"/>
-        <w:rPr>
-          <w:sz w:val="24"/>
-          <w:szCs w:val="24"/>
-        </w:rPr>
-      </w:pPr>
-    </w:p>
-    <w:p>
-      <w:pPr>
-        <w:spacing w:line="360" w:lineRule="auto"/>
-        <w:rPr>
-          <w:sz w:val="24"/>
-          <w:szCs w:val="24"/>
-        </w:rPr>
-      </w:pPr>
-    </w:p>
-    <w:p>
-      <w:pPr>
-        <w:spacing w:line="360" w:lineRule="auto"/>
-        <w:rPr>
-          <w:sz w:val="24"/>
-          <w:szCs w:val="24"/>
-        </w:rPr>
-      </w:pPr>
     </w:p>
     <w:sectPr>
       <w:footerReference w:type="default" r:id="rId15"/>
@@ -2652,6 +2457,7 @@
   <w:style w:type="character" w:default="1" w:styleId="DefaultParagraphFont">
     <w:name w:val="Default Paragraph Font"/>
     <w:uiPriority w:val="1"/>
+    <w:semiHidden/>
     <w:unhideWhenUsed/>
   </w:style>
   <w:style w:type="table" w:default="1" w:styleId="TableNormal">

</xml_diff>